<commit_message>
try again and again
</commit_message>
<xml_diff>
--- a/PDF.docx
+++ b/PDF.docx
@@ -4868,7 +4868,13 @@
         <w:rPr>
           <w:rStyle w:val="NormalTok"/>
         </w:rPr>
-        <w:t xml:space="preserve">()</w:t>
+        <w:t xml:space="preserve">() </w:t>
+      </w:r>
+      <w:r>
+        <w:rPr>
+          <w:rStyle w:val="CommentTok"/>
+        </w:rPr>
+        <w:t xml:space="preserve"># create a empty dataframe</w:t>
       </w:r>
       <w:r>
         <w:br/>
@@ -4946,7 +4952,13 @@
         <w:rPr>
           <w:rStyle w:val="NormalTok"/>
         </w:rPr>
-        <w:t xml:space="preserve">)</w:t>
+        <w:t xml:space="preserve">) </w:t>
+      </w:r>
+      <w:r>
+        <w:rPr>
+          <w:rStyle w:val="CommentTok"/>
+        </w:rPr>
+        <w:t xml:space="preserve"># extract the factor names</w:t>
       </w:r>
       <w:r>
         <w:br/>
@@ -5060,7 +5072,13 @@
         <w:rPr>
           <w:rStyle w:val="NormalTok"/>
         </w:rPr>
-        <w:t xml:space="preserve">(fac)[n])),]</w:t>
+        <w:t xml:space="preserve">(fac)[n])),] </w:t>
+      </w:r>
+      <w:r>
+        <w:rPr>
+          <w:rStyle w:val="CommentTok"/>
+        </w:rPr>
+        <w:t xml:space="preserve"># search the factor names in Series_title_1 one by one</w:t>
       </w:r>
       <w:r>
         <w:br/>
@@ -5105,7 +5123,13 @@
         <w:rPr>
           <w:rStyle w:val="NormalTok"/>
         </w:rPr>
-        <w:t xml:space="preserve">Data_value)</w:t>
+        <w:t xml:space="preserve">Data_value) </w:t>
+      </w:r>
+      <w:r>
+        <w:rPr>
+          <w:rStyle w:val="CommentTok"/>
+        </w:rPr>
+        <w:t xml:space="preserve"># save the search results into x</w:t>
       </w:r>
       <w:r>
         <w:br/>
@@ -5180,7 +5204,13 @@
         <w:rPr>
           <w:rStyle w:val="NormalTok"/>
         </w:rPr>
-        <w:t xml:space="preserve"> mean)),price1)</w:t>
+        <w:t xml:space="preserve"> mean)),price1) </w:t>
+      </w:r>
+      <w:r>
+        <w:rPr>
+          <w:rStyle w:val="CommentTok"/>
+        </w:rPr>
+        <w:t xml:space="preserve">#using sapply to calculate the average price, then using rbind to save the product name and its price into dataframe price1</w:t>
       </w:r>
       <w:r>
         <w:br/>
@@ -5279,16 +5309,28 @@
         <w:rPr>
           <w:rStyle w:val="NormalTok"/>
         </w:rPr>
-        <w:t xml:space="preserve">)</w:t>
-      </w:r>
-      <w:r>
-        <w:br/>
-      </w:r>
-      <w:r>
-        <w:rPr>
-          <w:rStyle w:val="NormalTok"/>
-        </w:rPr>
-        <w:t xml:space="preserve">price1</w:t>
+        <w:t xml:space="preserve">) </w:t>
+      </w:r>
+      <w:r>
+        <w:rPr>
+          <w:rStyle w:val="CommentTok"/>
+        </w:rPr>
+        <w:t xml:space="preserve"># set the columns names</w:t>
+      </w:r>
+      <w:r>
+        <w:br/>
+      </w:r>
+      <w:r>
+        <w:rPr>
+          <w:rStyle w:val="NormalTok"/>
+        </w:rPr>
+        <w:t xml:space="preserve">price1 </w:t>
+      </w:r>
+      <w:r>
+        <w:rPr>
+          <w:rStyle w:val="CommentTok"/>
+        </w:rPr>
+        <w:t xml:space="preserve"># display the final results</w:t>
       </w:r>
     </w:p>
     <w:p>
@@ -8142,7 +8184,13 @@
         <w:rPr>
           <w:rStyle w:val="NormalTok"/>
         </w:rPr>
-        <w:t xml:space="preserve">(newdata2) {</w:t>
+        <w:t xml:space="preserve">(newdata2) { </w:t>
+      </w:r>
+      <w:r>
+        <w:rPr>
+          <w:rStyle w:val="CommentTok"/>
+        </w:rPr>
+        <w:t xml:space="preserve">#build a function by split and sapply function</w:t>
       </w:r>
       <w:r>
         <w:br/>
@@ -8187,7 +8235,13 @@
         <w:rPr>
           <w:rStyle w:val="NormalTok"/>
         </w:rPr>
-        <w:t xml:space="preserve">Series_title_1)</w:t>
+        <w:t xml:space="preserve">Series_title_1) </w:t>
+      </w:r>
+      <w:r>
+        <w:rPr>
+          <w:rStyle w:val="CommentTok"/>
+        </w:rPr>
+        <w:t xml:space="preserve"># split the data by Series_title_1</w:t>
       </w:r>
       <w:r>
         <w:br/>
@@ -8247,6 +8301,12 @@
         <w:t xml:space="preserve">Data_value) )</w:t>
       </w:r>
       <w:r>
+        <w:rPr>
+          <w:rStyle w:val="CommentTok"/>
+        </w:rPr>
+        <w:t xml:space="preserve"># calculate the average price</w:t>
+      </w:r>
+      <w:r>
         <w:br/>
       </w:r>
       <w:r>
@@ -8280,16 +8340,28 @@
         <w:rPr>
           <w:rStyle w:val="NormalTok"/>
         </w:rPr>
-        <w:t xml:space="preserve">(newdata2)</w:t>
-      </w:r>
-      <w:r>
-        <w:br/>
-      </w:r>
-      <w:r>
-        <w:rPr>
-          <w:rStyle w:val="NormalTok"/>
-        </w:rPr>
-        <w:t xml:space="preserve">price</w:t>
+        <w:t xml:space="preserve">(newdata2) </w:t>
+      </w:r>
+      <w:r>
+        <w:rPr>
+          <w:rStyle w:val="CommentTok"/>
+        </w:rPr>
+        <w:t xml:space="preserve"># call the function</w:t>
+      </w:r>
+      <w:r>
+        <w:br/>
+      </w:r>
+      <w:r>
+        <w:rPr>
+          <w:rStyle w:val="NormalTok"/>
+        </w:rPr>
+        <w:t xml:space="preserve">price </w:t>
+      </w:r>
+      <w:r>
+        <w:rPr>
+          <w:rStyle w:val="CommentTok"/>
+        </w:rPr>
+        <w:t xml:space="preserve"># display the final results</w:t>
       </w:r>
     </w:p>
     <w:p>

</xml_diff>